<commit_message>
Task1 need to fix ARIMA and XGB
</commit_message>
<xml_diff>
--- a/Svyaznoy/Task1/task1 results.docx
+++ b/Svyaznoy/Task1/task1 results.docx
@@ -291,6 +291,31 @@
           <w:vertAlign w:val="baseline"/>
         </w:rPr>
         <w:t>прогнозируемое значение близко к среднему по этой маленькой выборке, поэтому можно сделать вывод, что скользящее среднее не только делает нормальный прогноз, но и учитывает несколько предыдущих значений.</w:t>
+      </w:r>
+    </w:p>
+    <w:p>
+      <w:pPr>
+        <w:pStyle w:val="Normal"/>
+        <w:bidi w:val="0"/>
+        <w:jc w:val="left"/>
+        <w:rPr/>
+      </w:pPr>
+      <w:r>
+        <w:rPr>
+          <w:rFonts w:ascii="FreeSans" w:hAnsi="FreeSans"/>
+          <w:b w:val="false"/>
+          <w:bCs w:val="false"/>
+          <w:i w:val="false"/>
+          <w:iCs w:val="false"/>
+          <w:position w:val="0"/>
+          <w:sz w:val="28"/>
+          <w:sz w:val="28"/>
+          <w:szCs w:val="28"/>
+          <w:u w:val="none"/>
+          <w:vertAlign w:val="baseline"/>
+        </w:rPr>
+        <w:tab/>
+        <w:t>Четвертый этап — прогнозирование с помощью алгоритма градиентного бустинга. Будем считать, что текущее значение данного мне ряда зависит от 15 предыдущих. Основываясь на этом, составим матрицу X и столбец y, где строка матрицы — 15 предыдущих значений, а соотвествующий строке элемент столбца — зависимое значение (концепция матрицы признаков и столбца ответов).</w:t>
       </w:r>
     </w:p>
     <w:sectPr>

</xml_diff>